<commit_message>
Update CENG 201 Alp Doruk Şengün - Hospital Management Project Report.docx
</commit_message>
<xml_diff>
--- a/CENG 201 Alp Doruk Şengün - Hospital Management Project Report.docx
+++ b/CENG 201 Alp Doruk Şengün - Hospital Management Project Report.docx
@@ -4783,15 +4783,7 @@
       </w:r>
       <w:proofErr w:type="spellEnd"/>
       <w:r>
-        <w:t xml:space="preserve"> </w:t>
-      </w:r>
-      <w:proofErr w:type="spellStart"/>
-      <w:r>
-        <w:t>order</w:t>
-      </w:r>
-      <w:proofErr w:type="spellEnd"/>
-      <w:r>
-        <w:t xml:space="preserve"> of </w:t>
+        <w:t xml:space="preserve"> order of </w:t>
       </w:r>
       <w:proofErr w:type="gramStart"/>
       <w:r>
@@ -12087,6 +12079,7 @@
   <w:style w:type="character" w:default="1" w:styleId="VarsaylanParagrafYazTipi">
     <w:name w:val="Default Paragraph Font"/>
     <w:uiPriority w:val="1"/>
+    <w:semiHidden/>
     <w:unhideWhenUsed/>
   </w:style>
   <w:style w:type="table" w:default="1" w:styleId="NormalTablo">

</xml_diff>